<commit_message>
Final Project Redux Structure
</commit_message>
<xml_diff>
--- a/sobuj/final_project/Documentation.docx
+++ b/sobuj/final_project/Documentation.docx
@@ -2144,10 +2144,135 @@
     </w:p>
     <w:p>
       <w:pPr>
+        <w:spacing w:before="100" w:beforeAutospacing="1" w:after="100" w:afterAutospacing="1" w:line="240" w:lineRule="auto"/>
+        <w:rPr>
+          <w:rFonts w:eastAsia="Times New Roman" w:cstheme="minorHAnsi"/>
+          <w:sz w:val="24"/>
+          <w:szCs w:val="24"/>
+        </w:rPr>
+      </w:pPr>
+    </w:p>
+    <w:p>
+      <w:pPr>
         <w:pStyle w:val="ListParagraph"/>
         <w:numPr>
           <w:ilvl w:val="0"/>
-          <w:numId w:val="8"/>
+          <w:numId w:val="6"/>
+        </w:numPr>
+        <w:spacing w:before="100" w:beforeAutospacing="1" w:after="100" w:afterAutospacing="1" w:line="240" w:lineRule="auto"/>
+        <w:rPr>
+          <w:rFonts w:eastAsia="Times New Roman" w:cstheme="minorHAnsi"/>
+          <w:sz w:val="24"/>
+          <w:szCs w:val="24"/>
+        </w:rPr>
+      </w:pPr>
+      <w:r>
+        <w:rPr>
+          <w:rFonts w:eastAsia="Times New Roman" w:cstheme="minorHAnsi"/>
+          <w:sz w:val="24"/>
+          <w:szCs w:val="24"/>
+        </w:rPr>
+        <w:t xml:space="preserve">Store&gt;index.js (Store.js), </w:t>
+      </w:r>
+    </w:p>
+    <w:p>
+      <w:pPr>
+        <w:pStyle w:val="ListParagraph"/>
+        <w:numPr>
+          <w:ilvl w:val="0"/>
+          <w:numId w:val="6"/>
+        </w:numPr>
+        <w:spacing w:before="100" w:beforeAutospacing="1" w:after="100" w:afterAutospacing="1" w:line="240" w:lineRule="auto"/>
+        <w:rPr>
+          <w:rFonts w:eastAsia="Times New Roman" w:cstheme="minorHAnsi"/>
+          <w:sz w:val="24"/>
+          <w:szCs w:val="24"/>
+        </w:rPr>
+      </w:pPr>
+      <w:r>
+        <w:rPr>
+          <w:rFonts w:eastAsia="Times New Roman" w:cstheme="minorHAnsi"/>
+          <w:sz w:val="24"/>
+          <w:szCs w:val="24"/>
+        </w:rPr>
+        <w:t>Store&gt; ActionType.js</w:t>
+      </w:r>
+    </w:p>
+    <w:p>
+      <w:pPr>
+        <w:pStyle w:val="ListParagraph"/>
+        <w:numPr>
+          <w:ilvl w:val="0"/>
+          <w:numId w:val="6"/>
+        </w:numPr>
+        <w:spacing w:before="100" w:beforeAutospacing="1" w:after="100" w:afterAutospacing="1" w:line="240" w:lineRule="auto"/>
+        <w:rPr>
+          <w:rFonts w:eastAsia="Times New Roman" w:cstheme="minorHAnsi"/>
+          <w:sz w:val="24"/>
+          <w:szCs w:val="24"/>
+        </w:rPr>
+      </w:pPr>
+      <w:r>
+        <w:rPr>
+          <w:rFonts w:eastAsia="Times New Roman" w:cstheme="minorHAnsi"/>
+          <w:sz w:val="24"/>
+          <w:szCs w:val="24"/>
+        </w:rPr>
+        <w:t>Store&gt;Actions&gt;ProductAction.js</w:t>
+      </w:r>
+    </w:p>
+    <w:p>
+      <w:pPr>
+        <w:pStyle w:val="ListParagraph"/>
+        <w:numPr>
+          <w:ilvl w:val="0"/>
+          <w:numId w:val="6"/>
+        </w:numPr>
+        <w:spacing w:before="100" w:beforeAutospacing="1" w:after="100" w:afterAutospacing="1" w:line="240" w:lineRule="auto"/>
+        <w:rPr>
+          <w:rFonts w:eastAsia="Times New Roman" w:cstheme="minorHAnsi"/>
+          <w:sz w:val="24"/>
+          <w:szCs w:val="24"/>
+        </w:rPr>
+      </w:pPr>
+      <w:r>
+        <w:rPr>
+          <w:rFonts w:eastAsia="Times New Roman" w:cstheme="minorHAnsi"/>
+          <w:sz w:val="24"/>
+          <w:szCs w:val="24"/>
+        </w:rPr>
+        <w:t>Reducer&gt;ProductReducer.js</w:t>
+      </w:r>
+    </w:p>
+    <w:p>
+      <w:pPr>
+        <w:pStyle w:val="ListParagraph"/>
+        <w:numPr>
+          <w:ilvl w:val="0"/>
+          <w:numId w:val="6"/>
+        </w:numPr>
+        <w:spacing w:before="100" w:beforeAutospacing="1" w:after="100" w:afterAutospacing="1" w:line="240" w:lineRule="auto"/>
+        <w:rPr>
+          <w:rFonts w:eastAsia="Times New Roman" w:cstheme="minorHAnsi"/>
+          <w:sz w:val="24"/>
+          <w:szCs w:val="24"/>
+        </w:rPr>
+      </w:pPr>
+      <w:r>
+        <w:rPr>
+          <w:rFonts w:eastAsia="Times New Roman" w:cstheme="minorHAnsi"/>
+          <w:sz w:val="24"/>
+          <w:szCs w:val="24"/>
+        </w:rPr>
+        <w:t>Reducer&gt;RootReducer.js (index/reducer.js)</w:t>
+      </w:r>
+    </w:p>
+    <w:p>
+      <w:pPr>
+        <w:pStyle w:val="ListParagraph"/>
+        <w:numPr>
+          <w:ilvl w:val="0"/>
+          <w:numId w:val="6"/>
         </w:numPr>
         <w:spacing w:before="100" w:beforeAutospacing="1" w:after="100" w:afterAutospacing="1" w:line="240" w:lineRule="auto"/>
         <w:rPr>
@@ -2158,6 +2283,21 @@
       </w:pPr>
       <w:bookmarkStart w:id="0" w:name="_GoBack"/>
       <w:bookmarkEnd w:id="0"/>
+    </w:p>
+    <w:p>
+      <w:pPr>
+        <w:pStyle w:val="ListParagraph"/>
+        <w:numPr>
+          <w:ilvl w:val="0"/>
+          <w:numId w:val="6"/>
+        </w:numPr>
+        <w:spacing w:before="100" w:beforeAutospacing="1" w:after="100" w:afterAutospacing="1" w:line="240" w:lineRule="auto"/>
+        <w:rPr>
+          <w:rFonts w:eastAsia="Times New Roman" w:cstheme="minorHAnsi"/>
+          <w:sz w:val="24"/>
+          <w:szCs w:val="24"/>
+        </w:rPr>
+      </w:pPr>
     </w:p>
     <w:sectPr>
       <w:pgSz w:w="12240" w:h="15840"/>

</xml_diff>